<commit_message>
Capstone Project Week 1
</commit_message>
<xml_diff>
--- a/Capstone Project week 1.docx
+++ b/Capstone Project week 1.docx
@@ -101,12 +101,99 @@
         </w:numPr>
       </w:pPr>
       <w:r>
-        <w:t>Using Foursquare database, provide clusters of people in diff cities who have similar type of hobbies and likes/dislikes in the context mentioned above to analyze which theme and entertainment/food se</w:t>
+        <w:t>Using Foursquare database, provide clusters of people in diff cities who have similar type of hobbies and likes/dislikes in the context mentioned above to analyze which theme and entertainment/food section should be open in th</w:t>
+      </w:r>
+      <w:r>
+        <w:t>e supermarket to pull the crowd</w:t>
+      </w:r>
+    </w:p>
+    <w:p>
+      <w:pPr>
+        <w:pStyle w:val="Heading1"/>
+      </w:pPr>
+      <w:r>
+        <w:rPr>
+          <w:rStyle w:val="Strong"/>
+          <w:b w:val="0"/>
+          <w:bCs w:val="0"/>
+        </w:rPr>
+        <w:t>Data</w:t>
+      </w:r>
+      <w:r>
+        <w:t> section</w:t>
+      </w:r>
+    </w:p>
+    <w:p>
+      <w:pPr>
+        <w:pStyle w:val="Heading3"/>
+      </w:pPr>
+      <w:r>
+        <w:t>We will use following set of data for the execution of this project:</w:t>
+      </w:r>
+    </w:p>
+    <w:p>
+      <w:pPr>
+        <w:pStyle w:val="ListParagraph"/>
+        <w:numPr>
+          <w:ilvl w:val="0"/>
+          <w:numId w:val="2"/>
+        </w:numPr>
+      </w:pPr>
+      <w:r>
+        <w:t>Get the latitudes and longitudes of different cities USA using geocoder to feed into Foursquare Location service</w:t>
+      </w:r>
+    </w:p>
+    <w:p>
+      <w:pPr>
+        <w:pStyle w:val="ListParagraph"/>
+        <w:numPr>
+          <w:ilvl w:val="0"/>
+          <w:numId w:val="2"/>
+        </w:numPr>
+      </w:pPr>
+      <w:r>
+        <w:t>Foursquare location data to access different locations of USA cities</w:t>
+      </w:r>
+    </w:p>
+    <w:p>
+      <w:pPr>
+        <w:pStyle w:val="ListParagraph"/>
+        <w:numPr>
+          <w:ilvl w:val="0"/>
+          <w:numId w:val="2"/>
+        </w:numPr>
+      </w:pPr>
+      <w:r>
+        <w:t>Foursquare data set of supermarkets, ratings, Comments and members</w:t>
+      </w:r>
+    </w:p>
+    <w:p>
+      <w:pPr>
+        <w:pStyle w:val="ListParagraph"/>
+        <w:numPr>
+          <w:ilvl w:val="0"/>
+          <w:numId w:val="2"/>
+        </w:numPr>
+      </w:pPr>
+      <w:r>
+        <w:t>Use Folium to represent clusters of data set on a map in given location</w:t>
+      </w:r>
+    </w:p>
+    <w:p>
+      <w:pPr>
+        <w:pStyle w:val="ListParagraph"/>
+        <w:numPr>
+          <w:ilvl w:val="0"/>
+          <w:numId w:val="2"/>
+        </w:numPr>
+      </w:pPr>
+      <w:r>
+        <w:t xml:space="preserve">Use K-Mean clustering to cluster </w:t>
       </w:r>
       <w:bookmarkStart w:id="0" w:name="_GoBack"/>
       <w:bookmarkEnd w:id="0"/>
       <w:r>
-        <w:t xml:space="preserve">ction should be open in the supermarket to pull the crowd </w:t>
+        <w:t>similar groups</w:t>
       </w:r>
     </w:p>
     <w:sectPr>
@@ -122,6 +209,119 @@
 <file path=word/numbering.xml><?xml version="1.0" encoding="utf-8"?>
 <w:numbering xmlns:wpc="http://schemas.microsoft.com/office/word/2010/wordprocessingCanvas" xmlns:cx="http://schemas.microsoft.com/office/drawing/2014/chartex" xmlns:cx1="http://schemas.microsoft.com/office/drawing/2015/9/8/chartex" xmlns:mc="http://schemas.openxmlformats.org/markup-compatibility/2006" xmlns:o="urn:schemas-microsoft-com:office:office" xmlns:r="http://schemas.openxmlformats.org/officeDocument/2006/relationships" xmlns:m="http://schemas.openxmlformats.org/officeDocument/2006/math" xmlns:v="urn:schemas-microsoft-com:vml" xmlns:wp14="http://schemas.microsoft.com/office/word/2010/wordprocessingDrawing" xmlns:wp="http://schemas.openxmlformats.org/drawingml/2006/wordprocessingDrawing" xmlns:w10="urn:schemas-microsoft-com:office:word" xmlns:w="http://schemas.openxmlformats.org/wordprocessingml/2006/main" xmlns:w14="http://schemas.microsoft.com/office/word/2010/wordml" xmlns:w15="http://schemas.microsoft.com/office/word/2012/wordml" xmlns:w16se="http://schemas.microsoft.com/office/word/2015/wordml/symex" xmlns:wpg="http://schemas.microsoft.com/office/word/2010/wordprocessingGroup" xmlns:wpi="http://schemas.microsoft.com/office/word/2010/wordprocessingInk" xmlns:wne="http://schemas.microsoft.com/office/word/2006/wordml" xmlns:wps="http://schemas.microsoft.com/office/word/2010/wordprocessingShape" mc:Ignorable="w14 w15 w16se wp14">
   <w:abstractNum w:abstractNumId="0" w15:restartNumberingAfterBreak="0">
+    <w:nsid w:val="2F982206"/>
+    <w:multiLevelType w:val="hybridMultilevel"/>
+    <w:tmpl w:val="FD6CD782"/>
+    <w:lvl w:ilvl="0" w:tplc="04090001">
+      <w:start w:val="1"/>
+      <w:numFmt w:val="bullet"/>
+      <w:lvlText w:val=""/>
+      <w:lvlJc w:val="left"/>
+      <w:pPr>
+        <w:ind w:left="720" w:hanging="360"/>
+      </w:pPr>
+      <w:rPr>
+        <w:rFonts w:ascii="Symbol" w:hAnsi="Symbol" w:hint="default"/>
+      </w:rPr>
+    </w:lvl>
+    <w:lvl w:ilvl="1" w:tplc="04090003" w:tentative="1">
+      <w:start w:val="1"/>
+      <w:numFmt w:val="bullet"/>
+      <w:lvlText w:val="o"/>
+      <w:lvlJc w:val="left"/>
+      <w:pPr>
+        <w:ind w:left="1440" w:hanging="360"/>
+      </w:pPr>
+      <w:rPr>
+        <w:rFonts w:ascii="Courier New" w:hAnsi="Courier New" w:cs="Courier New" w:hint="default"/>
+      </w:rPr>
+    </w:lvl>
+    <w:lvl w:ilvl="2" w:tplc="04090005" w:tentative="1">
+      <w:start w:val="1"/>
+      <w:numFmt w:val="bullet"/>
+      <w:lvlText w:val=""/>
+      <w:lvlJc w:val="left"/>
+      <w:pPr>
+        <w:ind w:left="2160" w:hanging="360"/>
+      </w:pPr>
+      <w:rPr>
+        <w:rFonts w:ascii="Wingdings" w:hAnsi="Wingdings" w:hint="default"/>
+      </w:rPr>
+    </w:lvl>
+    <w:lvl w:ilvl="3" w:tplc="04090001" w:tentative="1">
+      <w:start w:val="1"/>
+      <w:numFmt w:val="bullet"/>
+      <w:lvlText w:val=""/>
+      <w:lvlJc w:val="left"/>
+      <w:pPr>
+        <w:ind w:left="2880" w:hanging="360"/>
+      </w:pPr>
+      <w:rPr>
+        <w:rFonts w:ascii="Symbol" w:hAnsi="Symbol" w:hint="default"/>
+      </w:rPr>
+    </w:lvl>
+    <w:lvl w:ilvl="4" w:tplc="04090003" w:tentative="1">
+      <w:start w:val="1"/>
+      <w:numFmt w:val="bullet"/>
+      <w:lvlText w:val="o"/>
+      <w:lvlJc w:val="left"/>
+      <w:pPr>
+        <w:ind w:left="3600" w:hanging="360"/>
+      </w:pPr>
+      <w:rPr>
+        <w:rFonts w:ascii="Courier New" w:hAnsi="Courier New" w:cs="Courier New" w:hint="default"/>
+      </w:rPr>
+    </w:lvl>
+    <w:lvl w:ilvl="5" w:tplc="04090005" w:tentative="1">
+      <w:start w:val="1"/>
+      <w:numFmt w:val="bullet"/>
+      <w:lvlText w:val=""/>
+      <w:lvlJc w:val="left"/>
+      <w:pPr>
+        <w:ind w:left="4320" w:hanging="360"/>
+      </w:pPr>
+      <w:rPr>
+        <w:rFonts w:ascii="Wingdings" w:hAnsi="Wingdings" w:hint="default"/>
+      </w:rPr>
+    </w:lvl>
+    <w:lvl w:ilvl="6" w:tplc="04090001" w:tentative="1">
+      <w:start w:val="1"/>
+      <w:numFmt w:val="bullet"/>
+      <w:lvlText w:val=""/>
+      <w:lvlJc w:val="left"/>
+      <w:pPr>
+        <w:ind w:left="5040" w:hanging="360"/>
+      </w:pPr>
+      <w:rPr>
+        <w:rFonts w:ascii="Symbol" w:hAnsi="Symbol" w:hint="default"/>
+      </w:rPr>
+    </w:lvl>
+    <w:lvl w:ilvl="7" w:tplc="04090003" w:tentative="1">
+      <w:start w:val="1"/>
+      <w:numFmt w:val="bullet"/>
+      <w:lvlText w:val="o"/>
+      <w:lvlJc w:val="left"/>
+      <w:pPr>
+        <w:ind w:left="5760" w:hanging="360"/>
+      </w:pPr>
+      <w:rPr>
+        <w:rFonts w:ascii="Courier New" w:hAnsi="Courier New" w:cs="Courier New" w:hint="default"/>
+      </w:rPr>
+    </w:lvl>
+    <w:lvl w:ilvl="8" w:tplc="04090005" w:tentative="1">
+      <w:start w:val="1"/>
+      <w:numFmt w:val="bullet"/>
+      <w:lvlText w:val=""/>
+      <w:lvlJc w:val="left"/>
+      <w:pPr>
+        <w:ind w:left="6480" w:hanging="360"/>
+      </w:pPr>
+      <w:rPr>
+        <w:rFonts w:ascii="Wingdings" w:hAnsi="Wingdings" w:hint="default"/>
+      </w:rPr>
+    </w:lvl>
+  </w:abstractNum>
+  <w:abstractNum w:abstractNumId="1" w15:restartNumberingAfterBreak="0">
     <w:nsid w:val="3FE90BC3"/>
     <w:multiLevelType w:val="hybridMultilevel"/>
     <w:tmpl w:val="1590B828"/>
@@ -235,6 +435,9 @@
     </w:lvl>
   </w:abstractNum>
   <w:num w:numId="1">
+    <w:abstractNumId w:val="1"/>
+  </w:num>
+  <w:num w:numId="2">
     <w:abstractNumId w:val="0"/>
   </w:num>
 </w:numbering>
@@ -677,10 +880,31 @@
       <w:szCs w:val="26"/>
     </w:rPr>
   </w:style>
+  <w:style w:type="paragraph" w:styleId="Heading3">
+    <w:name w:val="heading 3"/>
+    <w:basedOn w:val="Normal"/>
+    <w:next w:val="Normal"/>
+    <w:link w:val="Heading3Char"/>
+    <w:uiPriority w:val="9"/>
+    <w:unhideWhenUsed/>
+    <w:qFormat/>
+    <w:rsid w:val="007276E6"/>
+    <w:pPr>
+      <w:keepNext/>
+      <w:keepLines/>
+      <w:spacing w:before="40" w:after="0"/>
+      <w:outlineLvl w:val="2"/>
+    </w:pPr>
+    <w:rPr>
+      <w:rFonts w:asciiTheme="majorHAnsi" w:eastAsiaTheme="majorEastAsia" w:hAnsiTheme="majorHAnsi" w:cstheme="majorBidi"/>
+      <w:color w:val="1F4D78" w:themeColor="accent1" w:themeShade="7F"/>
+      <w:sz w:val="24"/>
+      <w:szCs w:val="24"/>
+    </w:rPr>
+  </w:style>
   <w:style w:type="character" w:default="1" w:styleId="DefaultParagraphFont">
     <w:name w:val="Default Paragraph Font"/>
     <w:uiPriority w:val="1"/>
-    <w:semiHidden/>
     <w:unhideWhenUsed/>
   </w:style>
   <w:style w:type="table" w:default="1" w:styleId="TableNormal">
@@ -791,6 +1015,30 @@
       <w:ind w:left="720"/>
       <w:contextualSpacing/>
     </w:pPr>
+  </w:style>
+  <w:style w:type="character" w:styleId="Strong">
+    <w:name w:val="Strong"/>
+    <w:basedOn w:val="DefaultParagraphFont"/>
+    <w:uiPriority w:val="22"/>
+    <w:qFormat/>
+    <w:rsid w:val="007A1753"/>
+    <w:rPr>
+      <w:b/>
+      <w:bCs/>
+    </w:rPr>
+  </w:style>
+  <w:style w:type="character" w:customStyle="1" w:styleId="Heading3Char">
+    <w:name w:val="Heading 3 Char"/>
+    <w:basedOn w:val="DefaultParagraphFont"/>
+    <w:link w:val="Heading3"/>
+    <w:uiPriority w:val="9"/>
+    <w:rsid w:val="007276E6"/>
+    <w:rPr>
+      <w:rFonts w:asciiTheme="majorHAnsi" w:eastAsiaTheme="majorEastAsia" w:hAnsiTheme="majorHAnsi" w:cstheme="majorBidi"/>
+      <w:color w:val="1F4D78" w:themeColor="accent1" w:themeShade="7F"/>
+      <w:sz w:val="24"/>
+      <w:szCs w:val="24"/>
+    </w:rPr>
   </w:style>
 </w:styles>
 </file>

</xml_diff>